<commit_message>
att para remover alguns requisitos
</commit_message>
<xml_diff>
--- a/Levantamento de requisitos/Levantamento dos Requisitos - Alucars.docx
+++ b/Levantamento de requisitos/Levantamento dos Requisitos - Alucars.docx
@@ -199,47 +199,7 @@
           <w:szCs w:val="32"/>
           <w:highlight w:val="white"/>
         </w:rPr>
-        <w:t>&lt;</w:t>
-      </w:r>
-      <w:r>
-        <w:rPr>
-          <w:rFonts w:ascii="Arial" w:eastAsia="Arial" w:hAnsi="Arial" w:cs="Arial"/>
-          <w:color w:val="666666"/>
-          <w:sz w:val="32"/>
-          <w:szCs w:val="32"/>
-          <w:highlight w:val="white"/>
-        </w:rPr>
-        <w:t>José Luiz</w:t>
-      </w:r>
-      <w:r>
-        <w:rPr>
-          <w:rFonts w:ascii="Arial" w:eastAsia="Arial" w:hAnsi="Arial" w:cs="Arial"/>
-          <w:color w:val="666666"/>
-          <w:sz w:val="32"/>
-          <w:szCs w:val="32"/>
-          <w:highlight w:val="white"/>
-        </w:rPr>
-        <w:t xml:space="preserve"> - </w:t>
-      </w:r>
-      <w:r>
-        <w:rPr>
-          <w:rFonts w:ascii="Arial" w:eastAsia="Arial" w:hAnsi="Arial" w:cs="Arial"/>
-          <w:color w:val="666666"/>
-          <w:sz w:val="32"/>
-          <w:szCs w:val="32"/>
-          <w:highlight w:val="white"/>
-        </w:rPr>
-        <w:t>jose.fires@unigranrio.br</w:t>
-      </w:r>
-      <w:r>
-        <w:rPr>
-          <w:rFonts w:ascii="Arial" w:eastAsia="Arial" w:hAnsi="Arial" w:cs="Arial"/>
-          <w:color w:val="666666"/>
-          <w:sz w:val="32"/>
-          <w:szCs w:val="32"/>
-          <w:highlight w:val="white"/>
-        </w:rPr>
-        <w:t>&gt;</w:t>
+        <w:t>&lt;José Luiz - jose.fires@unigranrio.br&gt;</w:t>
       </w:r>
     </w:p>
     <w:p>
@@ -288,9 +248,81 @@
           <w:highlight w:val="white"/>
           <w:lang w:val="en-US"/>
         </w:rPr>
-        <w:t xml:space="preserve"> Alves</w:t>
-      </w:r>
-      <w:r>
+        <w:t xml:space="preserve"> Alves - julianepereira@unigranrio.br &gt;</w:t>
+      </w:r>
+    </w:p>
+    <w:p>
+      <w:pPr>
+        <w:ind w:left="1" w:hanging="3"/>
+        <w:jc w:val="right"/>
+        <w:rPr>
+          <w:rFonts w:ascii="Arial" w:eastAsia="Arial" w:hAnsi="Arial" w:cs="Arial"/>
+          <w:color w:val="666666"/>
+          <w:sz w:val="32"/>
+          <w:szCs w:val="32"/>
+          <w:highlight w:val="white"/>
+        </w:rPr>
+      </w:pPr>
+      <w:r>
+        <w:rPr>
+          <w:rFonts w:ascii="Arial" w:eastAsia="Arial" w:hAnsi="Arial" w:cs="Arial"/>
+          <w:color w:val="666666"/>
+          <w:sz w:val="32"/>
+          <w:szCs w:val="32"/>
+          <w:highlight w:val="white"/>
+        </w:rPr>
+        <w:t xml:space="preserve">&lt;Matheus </w:t>
+      </w:r>
+      <w:proofErr w:type="spellStart"/>
+      <w:r>
+        <w:rPr>
+          <w:rFonts w:ascii="Arial" w:eastAsia="Arial" w:hAnsi="Arial" w:cs="Arial"/>
+          <w:color w:val="666666"/>
+          <w:sz w:val="32"/>
+          <w:szCs w:val="32"/>
+          <w:highlight w:val="white"/>
+        </w:rPr>
+        <w:t>Acacio</w:t>
+      </w:r>
+      <w:proofErr w:type="spellEnd"/>
+      <w:r>
+        <w:rPr>
+          <w:rFonts w:ascii="Arial" w:eastAsia="Arial" w:hAnsi="Arial" w:cs="Arial"/>
+          <w:color w:val="666666"/>
+          <w:sz w:val="32"/>
+          <w:szCs w:val="32"/>
+          <w:highlight w:val="white"/>
+        </w:rPr>
+        <w:t xml:space="preserve"> - matheuacacio@unigranrio.br &gt;</w:t>
+      </w:r>
+    </w:p>
+    <w:p>
+      <w:pPr>
+        <w:ind w:left="1" w:hanging="3"/>
+        <w:jc w:val="right"/>
+        <w:rPr>
+          <w:rFonts w:ascii="Arial" w:eastAsia="Arial" w:hAnsi="Arial" w:cs="Arial"/>
+          <w:color w:val="666666"/>
+          <w:sz w:val="32"/>
+          <w:szCs w:val="32"/>
+          <w:highlight w:val="white"/>
+        </w:rPr>
+      </w:pPr>
+      <w:r>
+        <w:rPr>
+          <w:rFonts w:ascii="Arial" w:eastAsia="Arial" w:hAnsi="Arial" w:cs="Arial"/>
+          <w:color w:val="666666"/>
+          <w:sz w:val="32"/>
+          <w:szCs w:val="32"/>
+          <w:highlight w:val="white"/>
+        </w:rPr>
+        <w:t>&lt;Valdeir Santos - valdeirsantos@unigranrio.br&gt;</w:t>
+      </w:r>
+    </w:p>
+    <w:p>
+      <w:pPr>
+        <w:ind w:left="1" w:hanging="3"/>
+        <w:jc w:val="right"/>
         <w:rPr>
           <w:rFonts w:ascii="Arial" w:eastAsia="Arial" w:hAnsi="Arial" w:cs="Arial"/>
           <w:color w:val="666666"/>
@@ -299,8 +331,7 @@
           <w:highlight w:val="white"/>
           <w:lang w:val="en-US"/>
         </w:rPr>
-        <w:t xml:space="preserve"> - </w:t>
-      </w:r>
+      </w:pPr>
       <w:r>
         <w:rPr>
           <w:rFonts w:ascii="Arial" w:eastAsia="Arial" w:hAnsi="Arial" w:cs="Arial"/>
@@ -310,8 +341,9 @@
           <w:highlight w:val="white"/>
           <w:lang w:val="en-US"/>
         </w:rPr>
-        <w:t>julianepereira@unigranrio.br</w:t>
-      </w:r>
+        <w:t>&lt;</w:t>
+      </w:r>
+      <w:proofErr w:type="spellStart"/>
       <w:r>
         <w:rPr>
           <w:rFonts w:ascii="Arial" w:eastAsia="Arial" w:hAnsi="Arial" w:cs="Arial"/>
@@ -321,151 +353,10 @@
           <w:highlight w:val="white"/>
           <w:lang w:val="en-US"/>
         </w:rPr>
-        <w:t xml:space="preserve"> &gt;</w:t>
-      </w:r>
-    </w:p>
-    <w:p>
-      <w:pPr>
-        <w:ind w:left="1" w:hanging="3"/>
-        <w:jc w:val="right"/>
-        <w:rPr>
-          <w:rFonts w:ascii="Arial" w:eastAsia="Arial" w:hAnsi="Arial" w:cs="Arial"/>
-          <w:color w:val="666666"/>
-          <w:sz w:val="32"/>
-          <w:szCs w:val="32"/>
-          <w:highlight w:val="white"/>
-        </w:rPr>
-      </w:pPr>
-      <w:r>
-        <w:rPr>
-          <w:rFonts w:ascii="Arial" w:eastAsia="Arial" w:hAnsi="Arial" w:cs="Arial"/>
-          <w:color w:val="666666"/>
-          <w:sz w:val="32"/>
-          <w:szCs w:val="32"/>
-          <w:highlight w:val="white"/>
-        </w:rPr>
-        <w:t>&lt;</w:t>
-      </w:r>
-      <w:r>
-        <w:rPr>
-          <w:rFonts w:ascii="Arial" w:eastAsia="Arial" w:hAnsi="Arial" w:cs="Arial"/>
-          <w:color w:val="666666"/>
-          <w:sz w:val="32"/>
-          <w:szCs w:val="32"/>
-          <w:highlight w:val="white"/>
-        </w:rPr>
-        <w:t xml:space="preserve">Matheus </w:t>
-      </w:r>
-      <w:proofErr w:type="spellStart"/>
-      <w:r>
-        <w:rPr>
-          <w:rFonts w:ascii="Arial" w:eastAsia="Arial" w:hAnsi="Arial" w:cs="Arial"/>
-          <w:color w:val="666666"/>
-          <w:sz w:val="32"/>
-          <w:szCs w:val="32"/>
-          <w:highlight w:val="white"/>
-        </w:rPr>
-        <w:t>Acacio</w:t>
+        <w:t>Willian</w:t>
       </w:r>
       <w:proofErr w:type="spellEnd"/>
       <w:r>
-        <w:rPr>
-          <w:rFonts w:ascii="Arial" w:eastAsia="Arial" w:hAnsi="Arial" w:cs="Arial"/>
-          <w:color w:val="666666"/>
-          <w:sz w:val="32"/>
-          <w:szCs w:val="32"/>
-          <w:highlight w:val="white"/>
-        </w:rPr>
-        <w:t xml:space="preserve"> -</w:t>
-      </w:r>
-      <w:r>
-        <w:rPr>
-          <w:rFonts w:ascii="Arial" w:eastAsia="Arial" w:hAnsi="Arial" w:cs="Arial"/>
-          <w:color w:val="666666"/>
-          <w:sz w:val="32"/>
-          <w:szCs w:val="32"/>
-          <w:highlight w:val="white"/>
-        </w:rPr>
-        <w:t xml:space="preserve"> matheuacacio@unigranrio.br</w:t>
-      </w:r>
-      <w:r>
-        <w:rPr>
-          <w:rFonts w:ascii="Arial" w:eastAsia="Arial" w:hAnsi="Arial" w:cs="Arial"/>
-          <w:color w:val="666666"/>
-          <w:sz w:val="32"/>
-          <w:szCs w:val="32"/>
-          <w:highlight w:val="white"/>
-        </w:rPr>
-        <w:t xml:space="preserve"> &gt;</w:t>
-      </w:r>
-    </w:p>
-    <w:p>
-      <w:pPr>
-        <w:ind w:left="1" w:hanging="3"/>
-        <w:jc w:val="right"/>
-        <w:rPr>
-          <w:rFonts w:ascii="Arial" w:eastAsia="Arial" w:hAnsi="Arial" w:cs="Arial"/>
-          <w:color w:val="666666"/>
-          <w:sz w:val="32"/>
-          <w:szCs w:val="32"/>
-          <w:highlight w:val="white"/>
-        </w:rPr>
-      </w:pPr>
-      <w:r>
-        <w:rPr>
-          <w:rFonts w:ascii="Arial" w:eastAsia="Arial" w:hAnsi="Arial" w:cs="Arial"/>
-          <w:color w:val="666666"/>
-          <w:sz w:val="32"/>
-          <w:szCs w:val="32"/>
-          <w:highlight w:val="white"/>
-        </w:rPr>
-        <w:t>&lt;</w:t>
-      </w:r>
-      <w:r>
-        <w:rPr>
-          <w:rFonts w:ascii="Arial" w:eastAsia="Arial" w:hAnsi="Arial" w:cs="Arial"/>
-          <w:color w:val="666666"/>
-          <w:sz w:val="32"/>
-          <w:szCs w:val="32"/>
-          <w:highlight w:val="white"/>
-        </w:rPr>
-        <w:t>Valdeir Santos</w:t>
-      </w:r>
-      <w:r>
-        <w:rPr>
-          <w:rFonts w:ascii="Arial" w:eastAsia="Arial" w:hAnsi="Arial" w:cs="Arial"/>
-          <w:color w:val="666666"/>
-          <w:sz w:val="32"/>
-          <w:szCs w:val="32"/>
-          <w:highlight w:val="white"/>
-        </w:rPr>
-        <w:t xml:space="preserve"> - </w:t>
-      </w:r>
-      <w:r>
-        <w:rPr>
-          <w:rFonts w:ascii="Arial" w:eastAsia="Arial" w:hAnsi="Arial" w:cs="Arial"/>
-          <w:color w:val="666666"/>
-          <w:sz w:val="32"/>
-          <w:szCs w:val="32"/>
-          <w:highlight w:val="white"/>
-        </w:rPr>
-        <w:t>valdeirsantos@unigranrio.br</w:t>
-      </w:r>
-      <w:r>
-        <w:rPr>
-          <w:rFonts w:ascii="Arial" w:eastAsia="Arial" w:hAnsi="Arial" w:cs="Arial"/>
-          <w:color w:val="666666"/>
-          <w:sz w:val="32"/>
-          <w:szCs w:val="32"/>
-          <w:highlight w:val="white"/>
-        </w:rPr>
-        <w:t>&gt;</w:t>
-      </w:r>
-    </w:p>
-    <w:p>
-      <w:pPr>
-        <w:ind w:left="1" w:hanging="3"/>
-        <w:jc w:val="right"/>
         <w:rPr>
           <w:rFonts w:ascii="Arial" w:eastAsia="Arial" w:hAnsi="Arial" w:cs="Arial"/>
           <w:color w:val="666666"/>
@@ -474,74 +365,7 @@
           <w:highlight w:val="white"/>
           <w:lang w:val="en-US"/>
         </w:rPr>
-      </w:pPr>
-      <w:r>
-        <w:rPr>
-          <w:rFonts w:ascii="Arial" w:eastAsia="Arial" w:hAnsi="Arial" w:cs="Arial"/>
-          <w:color w:val="666666"/>
-          <w:sz w:val="32"/>
-          <w:szCs w:val="32"/>
-          <w:highlight w:val="white"/>
-          <w:lang w:val="en-US"/>
-        </w:rPr>
-        <w:t>&lt;</w:t>
-      </w:r>
-      <w:proofErr w:type="spellStart"/>
-      <w:r>
-        <w:rPr>
-          <w:rFonts w:ascii="Arial" w:eastAsia="Arial" w:hAnsi="Arial" w:cs="Arial"/>
-          <w:color w:val="666666"/>
-          <w:sz w:val="32"/>
-          <w:szCs w:val="32"/>
-          <w:highlight w:val="white"/>
-          <w:lang w:val="en-US"/>
-        </w:rPr>
-        <w:t>Willian</w:t>
-      </w:r>
-      <w:proofErr w:type="spellEnd"/>
-      <w:r>
-        <w:rPr>
-          <w:rFonts w:ascii="Arial" w:eastAsia="Arial" w:hAnsi="Arial" w:cs="Arial"/>
-          <w:color w:val="666666"/>
-          <w:sz w:val="32"/>
-          <w:szCs w:val="32"/>
-          <w:highlight w:val="white"/>
-          <w:lang w:val="en-US"/>
-        </w:rPr>
-        <w:t xml:space="preserve"> Santos</w:t>
-      </w:r>
-      <w:r>
-        <w:rPr>
-          <w:rFonts w:ascii="Arial" w:eastAsia="Arial" w:hAnsi="Arial" w:cs="Arial"/>
-          <w:color w:val="666666"/>
-          <w:sz w:val="32"/>
-          <w:szCs w:val="32"/>
-          <w:highlight w:val="white"/>
-          <w:lang w:val="en-US"/>
-        </w:rPr>
-        <w:t xml:space="preserve"> - </w:t>
-      </w:r>
-      <w:r>
-        <w:rPr>
-          <w:rFonts w:ascii="Arial" w:eastAsia="Arial" w:hAnsi="Arial" w:cs="Arial"/>
-          <w:color w:val="666666"/>
-          <w:sz w:val="32"/>
-          <w:szCs w:val="32"/>
-          <w:highlight w:val="white"/>
-          <w:lang w:val="en-US"/>
-        </w:rPr>
-        <w:t>willian.fernandes@unigranrio.br</w:t>
-      </w:r>
-      <w:r>
-        <w:rPr>
-          <w:rFonts w:ascii="Arial" w:eastAsia="Arial" w:hAnsi="Arial" w:cs="Arial"/>
-          <w:color w:val="666666"/>
-          <w:sz w:val="32"/>
-          <w:szCs w:val="32"/>
-          <w:highlight w:val="white"/>
-          <w:lang w:val="en-US"/>
-        </w:rPr>
-        <w:t>&gt;</w:t>
+        <w:t xml:space="preserve"> Santos - willian.fernandes@unigranrio.br&gt;</w:t>
       </w:r>
     </w:p>
     <w:p>
@@ -1838,10 +1662,7 @@
             <w:fldChar w:fldCharType="begin"/>
           </w:r>
           <w:r>
-            <w:instrText xml:space="preserve"> PAGEREF </w:instrText>
-          </w:r>
-          <w:r>
-            <w:instrText xml:space="preserve">_heading=h.2et92p0 \h </w:instrText>
+            <w:instrText xml:space="preserve"> PAGEREF _heading=h.2et92p0 \h </w:instrText>
           </w:r>
           <w:r>
             <w:fldChar w:fldCharType="separate"/>
@@ -1989,10 +1810,7 @@
             <w:fldChar w:fldCharType="begin"/>
           </w:r>
           <w:r>
-            <w:instrText xml:space="preserve"> PAGEREF _he</w:instrText>
-          </w:r>
-          <w:r>
-            <w:instrText xml:space="preserve">ading=h.3dy6vkm \h </w:instrText>
+            <w:instrText xml:space="preserve"> PAGEREF _heading=h.3dy6vkm \h </w:instrText>
           </w:r>
           <w:r>
             <w:fldChar w:fldCharType="separate"/>
@@ -3538,15 +3356,7 @@
           <w:sz w:val="24"/>
           <w:szCs w:val="24"/>
         </w:rPr>
-        <w:t xml:space="preserve"> locação veicular</w:t>
-      </w:r>
-      <w:r>
-        <w:rPr>
-          <w:rFonts w:ascii="Arial" w:eastAsia="Arial" w:hAnsi="Arial" w:cs="Arial"/>
-          <w:sz w:val="24"/>
-          <w:szCs w:val="24"/>
-        </w:rPr>
-        <w:t>. O documento procura demonstrar os principais problemas atuais e o foco investigativo desejado pelo cliente.</w:t>
+        <w:t xml:space="preserve"> locação veicular. O documento procura demonstrar os principais problemas atuais e o foco investigativo desejado pelo cliente.</w:t>
       </w:r>
     </w:p>
     <w:p>
@@ -3670,15 +3480,7 @@
           <w:sz w:val="24"/>
           <w:szCs w:val="24"/>
         </w:rPr>
-        <w:t xml:space="preserve"> no projeto, tanto da parte do cliente quanto da</w:t>
-      </w:r>
-      <w:r>
-        <w:rPr>
-          <w:rFonts w:ascii="Arial" w:eastAsia="Arial" w:hAnsi="Arial" w:cs="Arial"/>
-          <w:sz w:val="24"/>
-          <w:szCs w:val="24"/>
-        </w:rPr>
-        <w:t xml:space="preserve"> parte da empresa desenvolvedora.</w:t>
+        <w:t xml:space="preserve"> no projeto, tanto da parte do cliente quanto da parte da empresa desenvolvedora.</w:t>
       </w:r>
     </w:p>
     <w:p>
@@ -4890,15 +4692,7 @@
           <w:sz w:val="24"/>
           <w:szCs w:val="24"/>
         </w:rPr>
-        <w:t>U</w:t>
-      </w:r>
-      <w:r>
-        <w:rPr>
-          <w:rFonts w:ascii="Arial" w:eastAsia="Arial" w:hAnsi="Arial" w:cs="Arial"/>
-          <w:sz w:val="24"/>
-          <w:szCs w:val="24"/>
-        </w:rPr>
-        <w:t xml:space="preserve">tilizaremos entrevistas e brainstorming. </w:t>
+        <w:t xml:space="preserve">Utilizaremos entrevistas e brainstorming. </w:t>
       </w:r>
     </w:p>
     <w:p>
@@ -5777,15 +5571,7 @@
           <w:sz w:val="24"/>
           <w:szCs w:val="24"/>
         </w:rPr>
-        <w:t xml:space="preserve">Esta seção apresenta a descrição do plano de ação 5W2H que deve ser utilizado para </w:t>
-      </w:r>
-      <w:r>
-        <w:rPr>
-          <w:rFonts w:ascii="Arial" w:eastAsia="Arial" w:hAnsi="Arial" w:cs="Arial"/>
-          <w:sz w:val="24"/>
-          <w:szCs w:val="24"/>
-        </w:rPr>
-        <w:t>descobrir o que será feito, porque, onde, quem irá fazer, quando será feito, como e com que frequência irá fazer.</w:t>
+        <w:t>Esta seção apresenta a descrição do plano de ação 5W2H que deve ser utilizado para descobrir o que será feito, porque, onde, quem irá fazer, quando será feito, como e com que frequência irá fazer.</w:t>
       </w:r>
     </w:p>
     <w:p>
@@ -5886,15 +5672,7 @@
           <w:sz w:val="24"/>
           <w:szCs w:val="24"/>
         </w:rPr>
-        <w:t>D</w:t>
-      </w:r>
-      <w:r>
-        <w:rPr>
-          <w:rFonts w:ascii="Arial" w:eastAsia="Arial" w:hAnsi="Arial" w:cs="Arial"/>
-          <w:sz w:val="24"/>
-          <w:szCs w:val="24"/>
-        </w:rPr>
-        <w:t xml:space="preserve">everá ser construído um projeto de BI completo, incluindo o ETL, a construção de um Data </w:t>
+        <w:t xml:space="preserve">Deverá ser construído um projeto de BI completo, incluindo o ETL, a construção de um Data </w:t>
       </w:r>
       <w:proofErr w:type="spellStart"/>
       <w:r>
@@ -6020,23 +5798,7 @@
           <w:sz w:val="24"/>
           <w:szCs w:val="24"/>
         </w:rPr>
-        <w:t>P</w:t>
-      </w:r>
-      <w:r>
-        <w:rPr>
-          <w:rFonts w:ascii="Arial" w:eastAsia="Arial" w:hAnsi="Arial" w:cs="Arial"/>
-          <w:sz w:val="24"/>
-          <w:szCs w:val="24"/>
-        </w:rPr>
-        <w:t>orque a locadora deseja ter</w:t>
-      </w:r>
-      <w:r>
-        <w:rPr>
-          <w:rFonts w:ascii="Arial" w:eastAsia="Arial" w:hAnsi="Arial" w:cs="Arial"/>
-          <w:sz w:val="24"/>
-          <w:szCs w:val="24"/>
-        </w:rPr>
-        <w:t xml:space="preserve"> mais conhecimento das locações, clientes e veículos. </w:t>
+        <w:t xml:space="preserve">Porque a locadora deseja ter mais conhecimento das locações, clientes e veículos. </w:t>
       </w:r>
     </w:p>
     <w:p>
@@ -6108,15 +5870,7 @@
           <w:sz w:val="24"/>
           <w:szCs w:val="24"/>
         </w:rPr>
-        <w:t>A</w:t>
-      </w:r>
-      <w:r>
-        <w:rPr>
-          <w:rFonts w:ascii="Arial" w:eastAsia="Arial" w:hAnsi="Arial" w:cs="Arial"/>
-          <w:sz w:val="24"/>
-          <w:szCs w:val="24"/>
-        </w:rPr>
-        <w:t xml:space="preserve"> locadora </w:t>
+        <w:t xml:space="preserve">A locadora </w:t>
       </w:r>
       <w:proofErr w:type="spellStart"/>
       <w:r>
@@ -6194,23 +5948,7 @@
           <w:sz w:val="24"/>
           <w:szCs w:val="24"/>
         </w:rPr>
-        <w:t>O</w:t>
-      </w:r>
-      <w:r>
-        <w:rPr>
-          <w:rFonts w:ascii="Arial" w:eastAsia="Arial" w:hAnsi="Arial" w:cs="Arial"/>
-          <w:sz w:val="24"/>
-          <w:szCs w:val="24"/>
-        </w:rPr>
-        <w:t>s grandes usuários do BI serão o proprietário e o</w:t>
-      </w:r>
-      <w:r>
-        <w:rPr>
-          <w:rFonts w:ascii="Arial" w:eastAsia="Arial" w:hAnsi="Arial" w:cs="Arial"/>
-          <w:sz w:val="24"/>
-          <w:szCs w:val="24"/>
-        </w:rPr>
-        <w:t xml:space="preserve"> gerente.</w:t>
+        <w:t>Os grandes usuários do BI serão o proprietário e o gerente.</w:t>
       </w:r>
     </w:p>
     <w:p>
@@ -6282,15 +6020,7 @@
           <w:sz w:val="24"/>
           <w:szCs w:val="24"/>
         </w:rPr>
-        <w:t>O</w:t>
-      </w:r>
-      <w:r>
-        <w:rPr>
-          <w:rFonts w:ascii="Arial" w:eastAsia="Arial" w:hAnsi="Arial" w:cs="Arial"/>
-          <w:sz w:val="24"/>
-          <w:szCs w:val="24"/>
-        </w:rPr>
-        <w:t xml:space="preserve"> projeto iniciou-se em 26/08/2021 e tem o prazo aproximado de 60 dias. Com previsão de término em 09/11/2021.</w:t>
+        <w:t>O projeto iniciou-se em 26/08/2021 e tem o prazo aproximado de 60 dias. Com previsão de término em 09/11/2021.</w:t>
       </w:r>
     </w:p>
     <w:p>
@@ -6500,15 +6230,7 @@
           <w:sz w:val="24"/>
           <w:szCs w:val="24"/>
         </w:rPr>
-        <w:t xml:space="preserve">A atualização do BI deverá ser feita diariamente às </w:t>
-      </w:r>
-      <w:r>
-        <w:rPr>
-          <w:rFonts w:ascii="Arial" w:eastAsia="Arial" w:hAnsi="Arial" w:cs="Arial"/>
-          <w:sz w:val="24"/>
-          <w:szCs w:val="24"/>
-        </w:rPr>
-        <w:t>19:00PM.</w:t>
+        <w:t>A atualização do BI deverá ser feita diariamente às 19:00PM.</w:t>
       </w:r>
     </w:p>
     <w:p>
@@ -6694,15 +6416,7 @@
           <w:sz w:val="24"/>
           <w:szCs w:val="24"/>
         </w:rPr>
-        <w:t xml:space="preserve">Visualização de forma simplificada os quantitativos de aluguéis por tipo de </w:t>
-      </w:r>
-      <w:r>
-        <w:rPr>
-          <w:rFonts w:ascii="Arial" w:eastAsia="Arial" w:hAnsi="Arial" w:cs="Arial"/>
-          <w:sz w:val="24"/>
-          <w:szCs w:val="24"/>
-        </w:rPr>
-        <w:t>veículos.</w:t>
+        <w:t>Visualização de forma simplificada os quantitativos de aluguéis por tipo de veículos.</w:t>
       </w:r>
     </w:p>
     <w:p>
@@ -6912,7 +6626,23 @@
           <w:sz w:val="24"/>
           <w:szCs w:val="24"/>
         </w:rPr>
-        <w:t>Verificar o perfil do cliente, sexo, idade, bairro, carro de preferência.</w:t>
+        <w:t xml:space="preserve">Verificar o perfil do cliente, sexo, idade, </w:t>
+      </w:r>
+      <w:r>
+        <w:rPr>
+          <w:rFonts w:ascii="Arial" w:eastAsia="Arial" w:hAnsi="Arial" w:cs="Arial"/>
+          <w:sz w:val="24"/>
+          <w:szCs w:val="24"/>
+        </w:rPr>
+        <w:t>cidade</w:t>
+      </w:r>
+      <w:r>
+        <w:rPr>
+          <w:rFonts w:ascii="Arial" w:eastAsia="Arial" w:hAnsi="Arial" w:cs="Arial"/>
+          <w:sz w:val="24"/>
+          <w:szCs w:val="24"/>
+        </w:rPr>
+        <w:t>, carro de preferência.</w:t>
       </w:r>
     </w:p>
     <w:p>
@@ -6940,8 +6670,11 @@
           <w:i/>
           <w:sz w:val="28"/>
           <w:szCs w:val="28"/>
-        </w:rPr>
-      </w:pPr>
+          <w:highlight w:val="yellow"/>
+        </w:rPr>
+      </w:pPr>
+      <w:commentRangeStart w:id="17"/>
+      <w:commentRangeStart w:id="18"/>
       <w:r>
         <w:rPr>
           <w:rFonts w:ascii="Arial" w:eastAsia="Arial" w:hAnsi="Arial" w:cs="Arial"/>
@@ -6949,6 +6682,7 @@
           <w:i/>
           <w:sz w:val="28"/>
           <w:szCs w:val="28"/>
+          <w:highlight w:val="yellow"/>
         </w:rPr>
         <w:t>RQ-05 – Total da quilometragem por carro alugado no mês</w:t>
       </w:r>
@@ -6960,34 +6694,49 @@
           <w:rFonts w:ascii="Arial" w:eastAsia="Arial" w:hAnsi="Arial" w:cs="Arial"/>
           <w:sz w:val="24"/>
           <w:szCs w:val="24"/>
-        </w:rPr>
-      </w:pPr>
-    </w:p>
-    <w:p>
-      <w:pPr>
-        <w:ind w:left="0" w:hanging="2"/>
-        <w:rPr>
-          <w:rFonts w:ascii="Arial" w:eastAsia="Arial" w:hAnsi="Arial" w:cs="Arial"/>
-          <w:sz w:val="24"/>
-          <w:szCs w:val="24"/>
-        </w:rPr>
-      </w:pPr>
-      <w:r>
-        <w:rPr>
-          <w:rFonts w:ascii="Arial" w:eastAsia="Arial" w:hAnsi="Arial" w:cs="Arial"/>
-          <w:sz w:val="24"/>
-          <w:szCs w:val="24"/>
-        </w:rPr>
-        <w:t>Necessidade em saber o quantitativo de aluguéis para pessoa física e jurídica.</w:t>
-      </w:r>
-    </w:p>
-    <w:p>
-      <w:pPr>
-        <w:ind w:left="0" w:hanging="2"/>
-        <w:rPr>
-          <w:rFonts w:ascii="Arial" w:eastAsia="Arial" w:hAnsi="Arial" w:cs="Arial"/>
-          <w:sz w:val="24"/>
-          <w:szCs w:val="24"/>
+          <w:highlight w:val="yellow"/>
+        </w:rPr>
+      </w:pPr>
+    </w:p>
+    <w:p>
+      <w:pPr>
+        <w:ind w:left="0" w:hanging="2"/>
+        <w:rPr>
+          <w:rFonts w:ascii="Arial" w:eastAsia="Arial" w:hAnsi="Arial" w:cs="Arial"/>
+          <w:sz w:val="24"/>
+          <w:szCs w:val="24"/>
+          <w:highlight w:val="yellow"/>
+        </w:rPr>
+      </w:pPr>
+      <w:r>
+        <w:rPr>
+          <w:rFonts w:ascii="Arial" w:eastAsia="Arial" w:hAnsi="Arial" w:cs="Arial"/>
+          <w:sz w:val="24"/>
+          <w:szCs w:val="24"/>
+          <w:highlight w:val="yellow"/>
+        </w:rPr>
+        <w:t>Necessidade em saber o quantitati</w:t>
+      </w:r>
+      <w:bookmarkStart w:id="19" w:name="_GoBack"/>
+      <w:bookmarkEnd w:id="19"/>
+      <w:r>
+        <w:rPr>
+          <w:rFonts w:ascii="Arial" w:eastAsia="Arial" w:hAnsi="Arial" w:cs="Arial"/>
+          <w:sz w:val="24"/>
+          <w:szCs w:val="24"/>
+          <w:highlight w:val="yellow"/>
+        </w:rPr>
+        <w:t>vo de aluguéis para pessoa física e jurídica.</w:t>
+      </w:r>
+    </w:p>
+    <w:p>
+      <w:pPr>
+        <w:ind w:left="0" w:hanging="2"/>
+        <w:rPr>
+          <w:rFonts w:ascii="Arial" w:eastAsia="Arial" w:hAnsi="Arial" w:cs="Arial"/>
+          <w:sz w:val="24"/>
+          <w:szCs w:val="24"/>
+          <w:highlight w:val="yellow"/>
         </w:rPr>
       </w:pPr>
     </w:p>
@@ -7006,6 +6755,7 @@
           <w:i/>
           <w:sz w:val="28"/>
           <w:szCs w:val="28"/>
+          <w:highlight w:val="yellow"/>
         </w:rPr>
       </w:pPr>
       <w:r>
@@ -7015,6 +6765,7 @@
           <w:i/>
           <w:sz w:val="28"/>
           <w:szCs w:val="28"/>
+          <w:highlight w:val="yellow"/>
         </w:rPr>
         <w:t>RQ-06 – Gráfico de satisfação do cliente na pós-locação</w:t>
       </w:r>
@@ -7026,33 +6777,41 @@
           <w:rFonts w:ascii="Arial" w:eastAsia="Arial" w:hAnsi="Arial" w:cs="Arial"/>
           <w:sz w:val="24"/>
           <w:szCs w:val="24"/>
-        </w:rPr>
-      </w:pPr>
-    </w:p>
-    <w:p>
-      <w:pPr>
-        <w:ind w:left="0" w:hanging="2"/>
-        <w:rPr>
-          <w:rFonts w:ascii="Arial" w:eastAsia="Arial" w:hAnsi="Arial" w:cs="Arial"/>
-          <w:sz w:val="24"/>
-          <w:szCs w:val="24"/>
-        </w:rPr>
-      </w:pPr>
-      <w:r>
-        <w:rPr>
-          <w:rFonts w:ascii="Arial" w:eastAsia="Arial" w:hAnsi="Arial" w:cs="Arial"/>
-          <w:sz w:val="24"/>
-          <w:szCs w:val="24"/>
-        </w:rPr>
-        <w:t>Verificar e mostrar o gráfico que indique o nível de satisfaçã</w:t>
-      </w:r>
-      <w:r>
-        <w:rPr>
-          <w:rFonts w:ascii="Arial" w:eastAsia="Arial" w:hAnsi="Arial" w:cs="Arial"/>
-          <w:sz w:val="24"/>
-          <w:szCs w:val="24"/>
-        </w:rPr>
-        <w:t>o com o cliente após a locação.</w:t>
+          <w:highlight w:val="yellow"/>
+        </w:rPr>
+      </w:pPr>
+    </w:p>
+    <w:p>
+      <w:pPr>
+        <w:ind w:left="0" w:hanging="2"/>
+        <w:rPr>
+          <w:rFonts w:ascii="Arial" w:eastAsia="Arial" w:hAnsi="Arial" w:cs="Arial"/>
+          <w:sz w:val="24"/>
+          <w:szCs w:val="24"/>
+        </w:rPr>
+      </w:pPr>
+      <w:r>
+        <w:rPr>
+          <w:rFonts w:ascii="Arial" w:eastAsia="Arial" w:hAnsi="Arial" w:cs="Arial"/>
+          <w:sz w:val="24"/>
+          <w:szCs w:val="24"/>
+          <w:highlight w:val="yellow"/>
+        </w:rPr>
+        <w:t>Verificar e mostrar o gráfico que indique o nível de satisfação com o cliente após a locação.</w:t>
+      </w:r>
+      <w:commentRangeEnd w:id="17"/>
+      <w:r>
+        <w:rPr>
+          <w:rStyle w:val="Refdecomentrio"/>
+        </w:rPr>
+        <w:commentReference w:id="17"/>
+      </w:r>
+      <w:commentRangeEnd w:id="18"/>
+      <w:r>
+        <w:rPr>
+          <w:rStyle w:val="Refdecomentrio"/>
+        </w:rPr>
+        <w:commentReference w:id="18"/>
       </w:r>
     </w:p>
     <w:p>
@@ -7210,23 +6969,7 @@
           <w:sz w:val="24"/>
           <w:szCs w:val="24"/>
         </w:rPr>
-        <w:t>Esta seção apresenta uma análise prelim</w:t>
-      </w:r>
-      <w:r>
-        <w:rPr>
-          <w:rFonts w:ascii="Arial" w:eastAsia="Arial" w:hAnsi="Arial" w:cs="Arial"/>
-          <w:sz w:val="24"/>
-          <w:szCs w:val="24"/>
-        </w:rPr>
-        <w:t xml:space="preserve">inar das fontes de dados disponíveis na empresa e também as fontes externas, se estas forem utilizadas no </w:t>
-      </w:r>
-      <w:r>
-        <w:rPr>
-          <w:rFonts w:ascii="Arial" w:eastAsia="Arial" w:hAnsi="Arial" w:cs="Arial"/>
-          <w:sz w:val="24"/>
-          <w:szCs w:val="24"/>
-        </w:rPr>
-        <w:t>projeto.</w:t>
+        <w:t>Esta seção apresenta uma análise preliminar das fontes de dados disponíveis na empresa e também as fontes externas, se estas forem utilizadas no projeto.</w:t>
       </w:r>
     </w:p>
     <w:p>
@@ -7239,8 +6982,8 @@
           <w:szCs w:val="24"/>
         </w:rPr>
       </w:pPr>
-      <w:bookmarkStart w:id="17" w:name="_heading=h.4i7ojhp" w:colFirst="0" w:colLast="0"/>
-      <w:bookmarkEnd w:id="17"/>
+      <w:bookmarkStart w:id="20" w:name="_heading=h.4i7ojhp" w:colFirst="0" w:colLast="0"/>
+      <w:bookmarkEnd w:id="20"/>
     </w:p>
     <w:p>
       <w:pPr>
@@ -7319,8 +7062,8 @@
           <w:szCs w:val="24"/>
         </w:rPr>
       </w:pPr>
-      <w:bookmarkStart w:id="18" w:name="_heading=h.2xcytpi" w:colFirst="0" w:colLast="0"/>
-      <w:bookmarkEnd w:id="18"/>
+      <w:bookmarkStart w:id="21" w:name="_heading=h.2xcytpi" w:colFirst="0" w:colLast="0"/>
+      <w:bookmarkEnd w:id="21"/>
     </w:p>
     <w:p>
       <w:pPr>
@@ -7394,8 +7137,8 @@
           <w:szCs w:val="32"/>
         </w:rPr>
       </w:pPr>
-      <w:bookmarkStart w:id="19" w:name="_heading=h.3whwml4" w:colFirst="0" w:colLast="0"/>
-      <w:bookmarkEnd w:id="19"/>
+      <w:bookmarkStart w:id="22" w:name="_heading=h.3whwml4" w:colFirst="0" w:colLast="0"/>
+      <w:bookmarkEnd w:id="22"/>
       <w:r>
         <w:br w:type="page"/>
       </w:r>
@@ -7532,8 +7275,8 @@
           <w:szCs w:val="32"/>
         </w:rPr>
       </w:pPr>
-      <w:bookmarkStart w:id="20" w:name="_heading=h.2bn6wsx" w:colFirst="0" w:colLast="0"/>
-      <w:bookmarkEnd w:id="20"/>
+      <w:bookmarkStart w:id="23" w:name="_heading=h.2bn6wsx" w:colFirst="0" w:colLast="0"/>
+      <w:bookmarkEnd w:id="23"/>
       <w:r>
         <w:br w:type="page"/>
       </w:r>
@@ -8060,8 +7803,6 @@
           <w:szCs w:val="24"/>
         </w:rPr>
       </w:pPr>
-      <w:bookmarkStart w:id="21" w:name="_GoBack"/>
-      <w:bookmarkEnd w:id="21"/>
     </w:p>
     <w:sectPr>
       <w:pgSz w:w="11907" w:h="16840"/>
@@ -8070,6 +7811,59 @@
     </w:sectPr>
   </w:body>
 </w:document>
+</file>
+
+<file path=word/comments.xml><?xml version="1.0" encoding="utf-8"?>
+<w:comments xmlns:wpc="http://schemas.microsoft.com/office/word/2010/wordprocessingCanvas" xmlns:cx="http://schemas.microsoft.com/office/drawing/2014/chartex" xmlns:mc="http://schemas.openxmlformats.org/markup-compatibility/2006" xmlns:o="urn:schemas-microsoft-com:office:office" xmlns:r="http://schemas.openxmlformats.org/officeDocument/2006/relationships" xmlns:m="http://schemas.openxmlformats.org/officeDocument/2006/math" xmlns:v="urn:schemas-microsoft-com:vml" xmlns:wp14="http://schemas.microsoft.com/office/word/2010/wordprocessingDrawing" xmlns:wp="http://schemas.openxmlformats.org/drawingml/2006/wordprocessingDrawing" xmlns:w10="urn:schemas-microsoft-com:office:word" xmlns:w="http://schemas.openxmlformats.org/wordprocessingml/2006/main" xmlns:w14="http://schemas.microsoft.com/office/word/2010/wordml" xmlns:w15="http://schemas.microsoft.com/office/word/2012/wordml" xmlns:w16se="http://schemas.microsoft.com/office/word/2015/wordml/symex" xmlns:wpg="http://schemas.microsoft.com/office/word/2010/wordprocessingGroup" xmlns:wpi="http://schemas.microsoft.com/office/word/2010/wordprocessingInk" xmlns:wne="http://schemas.microsoft.com/office/word/2006/wordml" xmlns:wps="http://schemas.microsoft.com/office/word/2010/wordprocessingShape" mc:Ignorable="w14 w15 w16se wp14">
+  <w:comment w:id="17" w:author="JOSÉ LUIZ" w:date="2021-11-15T08:10:00Z" w:initials="JL">
+    <w:p>
+      <w:pPr>
+        <w:pStyle w:val="Textodecomentrio"/>
+        <w:ind w:left="1" w:hanging="3"/>
+        <w:rPr>
+          <w:sz w:val="28"/>
+          <w:szCs w:val="28"/>
+        </w:rPr>
+      </w:pPr>
+      <w:r>
+        <w:rPr>
+          <w:rStyle w:val="Refdecomentrio"/>
+          <w:sz w:val="28"/>
+          <w:szCs w:val="28"/>
+        </w:rPr>
+        <w:annotationRef/>
+      </w:r>
+      <w:r>
+        <w:rPr>
+          <w:sz w:val="28"/>
+          <w:szCs w:val="28"/>
+        </w:rPr>
+        <w:t>Remover</w:t>
+      </w:r>
+    </w:p>
+  </w:comment>
+  <w:comment w:id="18" w:author="JOSÉ LUIZ" w:date="2021-11-15T08:10:00Z" w:initials="JL">
+    <w:p>
+      <w:pPr>
+        <w:pStyle w:val="Textodecomentrio"/>
+        <w:ind w:leftChars="0" w:left="0" w:firstLineChars="0" w:firstLine="0"/>
+      </w:pPr>
+      <w:r>
+        <w:rPr>
+          <w:rStyle w:val="Refdecomentrio"/>
+        </w:rPr>
+        <w:annotationRef/>
+      </w:r>
+    </w:p>
+  </w:comment>
+</w:comments>
+</file>
+
+<file path=word/commentsExtended.xml><?xml version="1.0" encoding="utf-8"?>
+<w15:commentsEx xmlns:wpc="http://schemas.microsoft.com/office/word/2010/wordprocessingCanvas" xmlns:cx="http://schemas.microsoft.com/office/drawing/2014/chartex" xmlns:mc="http://schemas.openxmlformats.org/markup-compatibility/2006" xmlns:o="urn:schemas-microsoft-com:office:office" xmlns:r="http://schemas.openxmlformats.org/officeDocument/2006/relationships" xmlns:m="http://schemas.openxmlformats.org/officeDocument/2006/math" xmlns:v="urn:schemas-microsoft-com:vml" xmlns:wp14="http://schemas.microsoft.com/office/word/2010/wordprocessingDrawing" xmlns:wp="http://schemas.openxmlformats.org/drawingml/2006/wordprocessingDrawing" xmlns:w10="urn:schemas-microsoft-com:office:word" xmlns:w="http://schemas.openxmlformats.org/wordprocessingml/2006/main" xmlns:w14="http://schemas.microsoft.com/office/word/2010/wordml" xmlns:w15="http://schemas.microsoft.com/office/word/2012/wordml" xmlns:w16se="http://schemas.microsoft.com/office/word/2015/wordml/symex" xmlns:wpg="http://schemas.microsoft.com/office/word/2010/wordprocessingGroup" xmlns:wpi="http://schemas.microsoft.com/office/word/2010/wordprocessingInk" xmlns:wne="http://schemas.microsoft.com/office/word/2006/wordml" xmlns:wps="http://schemas.microsoft.com/office/word/2010/wordprocessingShape" mc:Ignorable="w14 w15 w16se wp14">
+  <w15:commentEx w15:paraId="0ED187BE" w15:done="0"/>
+  <w15:commentEx w15:paraId="17513122" w15:paraIdParent="0ED187BE" w15:done="0"/>
+</w15:commentsEx>
 </file>
 
 <file path=word/endnotes.xml><?xml version="1.0" encoding="utf-8"?>
@@ -8430,7 +8224,7 @@
       <w:lvlText w:val="%1.%2"/>
       <w:lvlJc w:val="left"/>
       <w:pPr>
-        <w:ind w:left="860" w:hanging="576"/>
+        <w:ind w:left="2136" w:hanging="576"/>
       </w:pPr>
       <w:rPr>
         <w:vertAlign w:val="baseline"/>
@@ -8651,6 +8445,14 @@
     <w:abstractNumId w:val="0"/>
   </w:num>
 </w:numbering>
+</file>
+
+<file path=word/people.xml><?xml version="1.0" encoding="utf-8"?>
+<w15:people xmlns:wpc="http://schemas.microsoft.com/office/word/2010/wordprocessingCanvas" xmlns:cx="http://schemas.microsoft.com/office/drawing/2014/chartex" xmlns:mc="http://schemas.openxmlformats.org/markup-compatibility/2006" xmlns:o="urn:schemas-microsoft-com:office:office" xmlns:r="http://schemas.openxmlformats.org/officeDocument/2006/relationships" xmlns:m="http://schemas.openxmlformats.org/officeDocument/2006/math" xmlns:v="urn:schemas-microsoft-com:vml" xmlns:wp14="http://schemas.microsoft.com/office/word/2010/wordprocessingDrawing" xmlns:wp="http://schemas.openxmlformats.org/drawingml/2006/wordprocessingDrawing" xmlns:w10="urn:schemas-microsoft-com:office:word" xmlns:w="http://schemas.openxmlformats.org/wordprocessingml/2006/main" xmlns:w14="http://schemas.microsoft.com/office/word/2010/wordml" xmlns:w15="http://schemas.microsoft.com/office/word/2012/wordml" xmlns:w16se="http://schemas.microsoft.com/office/word/2015/wordml/symex" xmlns:wpg="http://schemas.microsoft.com/office/word/2010/wordprocessingGroup" xmlns:wpi="http://schemas.microsoft.com/office/word/2010/wordprocessingInk" xmlns:wne="http://schemas.microsoft.com/office/word/2006/wordml" xmlns:wps="http://schemas.microsoft.com/office/word/2010/wordprocessingShape" mc:Ignorable="w14 w15 w16se wp14">
+  <w15:person w15:author="JOSÉ LUIZ">
+    <w15:presenceInfo w15:providerId="None" w15:userId="JOSÉ LUIZ"/>
+  </w15:person>
+</w15:people>
 </file>
 
 <file path=word/styles.xml><?xml version="1.0" encoding="utf-8"?>
@@ -9573,9 +9375,7 @@
       <w:tblStyleRowBandSize w:val="1"/>
       <w:tblStyleColBandSize w:val="1"/>
       <w:tblCellMar>
-        <w:top w:w="0" w:type="dxa"/>
         <w:left w:w="70" w:type="dxa"/>
-        <w:bottom w:w="0" w:type="dxa"/>
         <w:right w:w="70" w:type="dxa"/>
       </w:tblCellMar>
     </w:tblPr>
@@ -9586,9 +9386,7 @@
       <w:tblStyleRowBandSize w:val="1"/>
       <w:tblStyleColBandSize w:val="1"/>
       <w:tblCellMar>
-        <w:top w:w="0" w:type="dxa"/>
         <w:left w:w="108" w:type="dxa"/>
-        <w:bottom w:w="0" w:type="dxa"/>
         <w:right w:w="108" w:type="dxa"/>
       </w:tblCellMar>
     </w:tblPr>
@@ -9599,9 +9397,7 @@
       <w:tblStyleRowBandSize w:val="1"/>
       <w:tblStyleColBandSize w:val="1"/>
       <w:tblCellMar>
-        <w:top w:w="0" w:type="dxa"/>
         <w:left w:w="108" w:type="dxa"/>
-        <w:bottom w:w="0" w:type="dxa"/>
         <w:right w:w="108" w:type="dxa"/>
       </w:tblCellMar>
     </w:tblPr>
@@ -9612,9 +9408,7 @@
       <w:tblStyleRowBandSize w:val="1"/>
       <w:tblStyleColBandSize w:val="1"/>
       <w:tblCellMar>
-        <w:top w:w="0" w:type="dxa"/>
         <w:left w:w="108" w:type="dxa"/>
-        <w:bottom w:w="0" w:type="dxa"/>
         <w:right w:w="108" w:type="dxa"/>
       </w:tblCellMar>
     </w:tblPr>
@@ -9625,9 +9419,7 @@
       <w:tblStyleRowBandSize w:val="1"/>
       <w:tblStyleColBandSize w:val="1"/>
       <w:tblCellMar>
-        <w:top w:w="0" w:type="dxa"/>
         <w:left w:w="108" w:type="dxa"/>
-        <w:bottom w:w="0" w:type="dxa"/>
         <w:right w:w="108" w:type="dxa"/>
       </w:tblCellMar>
     </w:tblPr>
@@ -9657,6 +9449,68 @@
       <w:color w:val="365F91" w:themeColor="accent1" w:themeShade="BF"/>
       <w:position w:val="0"/>
       <w:szCs w:val="32"/>
+    </w:rPr>
+  </w:style>
+  <w:style w:type="character" w:styleId="Refdecomentrio">
+    <w:name w:val="annotation reference"/>
+    <w:basedOn w:val="Fontepargpadro"/>
+    <w:uiPriority w:val="99"/>
+    <w:semiHidden/>
+    <w:unhideWhenUsed/>
+    <w:rsid w:val="00457B7E"/>
+    <w:rPr>
+      <w:sz w:val="16"/>
+      <w:szCs w:val="16"/>
+    </w:rPr>
+  </w:style>
+  <w:style w:type="paragraph" w:styleId="Textodecomentrio">
+    <w:name w:val="annotation text"/>
+    <w:basedOn w:val="Normal"/>
+    <w:link w:val="TextodecomentrioChar"/>
+    <w:uiPriority w:val="99"/>
+    <w:semiHidden/>
+    <w:unhideWhenUsed/>
+    <w:rsid w:val="00457B7E"/>
+    <w:pPr>
+      <w:spacing w:line="240" w:lineRule="auto"/>
+    </w:pPr>
+  </w:style>
+  <w:style w:type="character" w:customStyle="1" w:styleId="TextodecomentrioChar">
+    <w:name w:val="Texto de comentário Char"/>
+    <w:basedOn w:val="Fontepargpadro"/>
+    <w:link w:val="Textodecomentrio"/>
+    <w:uiPriority w:val="99"/>
+    <w:semiHidden/>
+    <w:rsid w:val="00457B7E"/>
+    <w:rPr>
+      <w:position w:val="-1"/>
+    </w:rPr>
+  </w:style>
+  <w:style w:type="paragraph" w:styleId="Assuntodocomentrio">
+    <w:name w:val="annotation subject"/>
+    <w:basedOn w:val="Textodecomentrio"/>
+    <w:next w:val="Textodecomentrio"/>
+    <w:link w:val="AssuntodocomentrioChar"/>
+    <w:uiPriority w:val="99"/>
+    <w:semiHidden/>
+    <w:unhideWhenUsed/>
+    <w:rsid w:val="00457B7E"/>
+    <w:rPr>
+      <w:b/>
+      <w:bCs/>
+    </w:rPr>
+  </w:style>
+  <w:style w:type="character" w:customStyle="1" w:styleId="AssuntodocomentrioChar">
+    <w:name w:val="Assunto do comentário Char"/>
+    <w:basedOn w:val="TextodecomentrioChar"/>
+    <w:link w:val="Assuntodocomentrio"/>
+    <w:uiPriority w:val="99"/>
+    <w:semiHidden/>
+    <w:rsid w:val="00457B7E"/>
+    <w:rPr>
+      <w:b/>
+      <w:bCs/>
+      <w:position w:val="-1"/>
     </w:rPr>
   </w:style>
 </w:styles>

</xml_diff>